<commit_message>
fix header and footer in docx, and add code style
</commit_message>
<xml_diff>
--- a/template/tcg_template.docx
+++ b/template/tcg_template.docx
@@ -8,7 +8,7 @@
       <w:footerReference w:type="default" r:id="rId8"/>
       <w:footerReference w:type="first" r:id="rId9"/>
       <w:pgSz w:w="12240" w:h="15840"/>
-      <w:pgMar w:top="2016" w:right="720" w:bottom="720" w:left="720" w:header="720" w:footer="115" w:gutter="0"/>
+      <w:pgMar w:top="720" w:right="720" w:bottom="720" w:left="720" w:header="0" w:footer="0" w:gutter="0"/>
       <w:pgNumType w:start="0"/>
       <w:cols w:space="720"/>
       <w:docGrid w:linePitch="360"/>
@@ -47,6 +47,7 @@
   <w:p>
     <w:pPr>
       <w:tabs>
+        <w:tab w:val="left" w:pos="2958"/>
         <w:tab w:val="left" w:pos="8280"/>
         <w:tab w:val="right" w:pos="9270"/>
         <w:tab w:val="left" w:pos="9630"/>
@@ -60,6 +61,89 @@
         <w:szCs w:val="16"/>
       </w:rPr>
     </w:pPr>
+    <w:r>
+      <w:rPr>
+        <w:noProof/>
+        <w:color w:val="FFFFFF" w:themeColor="background1"/>
+      </w:rPr>
+      <mc:AlternateContent>
+        <mc:Choice Requires="wps">
+          <w:drawing>
+            <wp:anchor distT="0" distB="0" distL="114300" distR="114300" simplePos="0" relativeHeight="251659264" behindDoc="1" locked="0" layoutInCell="1" allowOverlap="1" wp14:anchorId="65B6B283" wp14:editId="5D365556">
+              <wp:simplePos x="0" y="0"/>
+              <wp:positionH relativeFrom="page">
+                <wp:posOffset>-21265</wp:posOffset>
+              </wp:positionH>
+              <wp:positionV relativeFrom="paragraph">
+                <wp:posOffset>174625</wp:posOffset>
+              </wp:positionV>
+              <wp:extent cx="7832651" cy="325415"/>
+              <wp:effectExtent l="0" t="0" r="3810" b="5080"/>
+              <wp:wrapNone/>
+              <wp:docPr id="8" name="Rectangle 8"/>
+              <wp:cNvGraphicFramePr/>
+              <a:graphic xmlns:a="http://schemas.openxmlformats.org/drawingml/2006/main">
+                <a:graphicData uri="http://schemas.microsoft.com/office/word/2010/wordprocessingShape">
+                  <wps:wsp>
+                    <wps:cNvSpPr/>
+                    <wps:spPr>
+                      <a:xfrm>
+                        <a:off x="0" y="0"/>
+                        <a:ext cx="7832651" cy="325415"/>
+                      </a:xfrm>
+                      <a:prstGeom prst="rect">
+                        <a:avLst/>
+                      </a:prstGeom>
+                      <a:solidFill>
+                        <a:srgbClr val="4D4D4F"/>
+                      </a:solidFill>
+                      <a:ln>
+                        <a:noFill/>
+                      </a:ln>
+                    </wps:spPr>
+                    <wps:style>
+                      <a:lnRef idx="2">
+                        <a:schemeClr val="accent1">
+                          <a:shade val="50000"/>
+                        </a:schemeClr>
+                      </a:lnRef>
+                      <a:fillRef idx="1">
+                        <a:schemeClr val="accent1"/>
+                      </a:fillRef>
+                      <a:effectRef idx="0">
+                        <a:schemeClr val="accent1"/>
+                      </a:effectRef>
+                      <a:fontRef idx="minor">
+                        <a:schemeClr val="lt1"/>
+                      </a:fontRef>
+                    </wps:style>
+                    <wps:bodyPr rot="0" spcFirstLastPara="0" vertOverflow="overflow" horzOverflow="overflow" vert="horz" wrap="square" lIns="91440" tIns="45720" rIns="91440" bIns="45720" numCol="1" spcCol="0" rtlCol="0" fromWordArt="0" anchor="ctr" anchorCtr="0" forceAA="0" compatLnSpc="1">
+                      <a:prstTxWarp prst="textNoShape">
+                        <a:avLst/>
+                      </a:prstTxWarp>
+                      <a:noAutofit/>
+                    </wps:bodyPr>
+                  </wps:wsp>
+                </a:graphicData>
+              </a:graphic>
+              <wp14:sizeRelH relativeFrom="margin">
+                <wp14:pctWidth>0</wp14:pctWidth>
+              </wp14:sizeRelH>
+              <wp14:sizeRelV relativeFrom="margin">
+                <wp14:pctHeight>0</wp14:pctHeight>
+              </wp14:sizeRelV>
+            </wp:anchor>
+          </w:drawing>
+        </mc:Choice>
+        <mc:Fallback>
+          <w:pict>
+            <v:rect w14:anchorId="3485D703" id="Rectangle 8" o:spid="_x0000_s1026" style="position:absolute;margin-left:-1.65pt;margin-top:13.75pt;width:616.75pt;height:25.6pt;z-index:-251657216;visibility:visible;mso-wrap-style:square;mso-width-percent:0;mso-height-percent:0;mso-wrap-distance-left:9pt;mso-wrap-distance-top:0;mso-wrap-distance-right:9pt;mso-wrap-distance-bottom:0;mso-position-horizontal:absolute;mso-position-horizontal-relative:page;mso-position-vertical:absolute;mso-position-vertical-relative:text;mso-width-percent:0;mso-height-percent:0;mso-width-relative:margin;mso-height-relative:margin;v-text-anchor:middle" o:gfxdata="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" fillcolor="#4d4d4f" stroked="f" strokeweight="1pt">
+              <w10:wrap anchorx="page"/>
+            </v:rect>
+          </w:pict>
+        </mc:Fallback>
+      </mc:AlternateContent>
+    </w:r>
     <w:sdt>
       <w:sdtPr>
         <w:rPr>
@@ -117,89 +201,6 @@
     </w:r>
     <w:r>
       <w:rPr>
-        <w:noProof/>
-        <w:color w:val="FFFFFF" w:themeColor="background1"/>
-      </w:rPr>
-      <mc:AlternateContent>
-        <mc:Choice Requires="wps">
-          <w:drawing>
-            <wp:anchor distT="0" distB="0" distL="114300" distR="114300" simplePos="0" relativeHeight="251659264" behindDoc="1" locked="0" layoutInCell="1" allowOverlap="1" wp14:anchorId="65B6B283" wp14:editId="2CEB4174">
-              <wp:simplePos x="0" y="0"/>
-              <wp:positionH relativeFrom="page">
-                <wp:posOffset>-19050</wp:posOffset>
-              </wp:positionH>
-              <wp:positionV relativeFrom="paragraph">
-                <wp:posOffset>124461</wp:posOffset>
-              </wp:positionV>
-              <wp:extent cx="7791450" cy="330200"/>
-              <wp:effectExtent l="0" t="0" r="0" b="0"/>
-              <wp:wrapNone/>
-              <wp:docPr id="8" name="Rectangle 8"/>
-              <wp:cNvGraphicFramePr/>
-              <a:graphic xmlns:a="http://schemas.openxmlformats.org/drawingml/2006/main">
-                <a:graphicData uri="http://schemas.microsoft.com/office/word/2010/wordprocessingShape">
-                  <wps:wsp>
-                    <wps:cNvSpPr/>
-                    <wps:spPr>
-                      <a:xfrm>
-                        <a:off x="0" y="0"/>
-                        <a:ext cx="7791450" cy="330200"/>
-                      </a:xfrm>
-                      <a:prstGeom prst="rect">
-                        <a:avLst/>
-                      </a:prstGeom>
-                      <a:solidFill>
-                        <a:srgbClr val="4D4D4F"/>
-                      </a:solidFill>
-                      <a:ln>
-                        <a:noFill/>
-                      </a:ln>
-                    </wps:spPr>
-                    <wps:style>
-                      <a:lnRef idx="2">
-                        <a:schemeClr val="accent1">
-                          <a:shade val="50000"/>
-                        </a:schemeClr>
-                      </a:lnRef>
-                      <a:fillRef idx="1">
-                        <a:schemeClr val="accent1"/>
-                      </a:fillRef>
-                      <a:effectRef idx="0">
-                        <a:schemeClr val="accent1"/>
-                      </a:effectRef>
-                      <a:fontRef idx="minor">
-                        <a:schemeClr val="lt1"/>
-                      </a:fontRef>
-                    </wps:style>
-                    <wps:bodyPr rot="0" spcFirstLastPara="0" vertOverflow="overflow" horzOverflow="overflow" vert="horz" wrap="square" lIns="91440" tIns="45720" rIns="91440" bIns="45720" numCol="1" spcCol="0" rtlCol="0" fromWordArt="0" anchor="ctr" anchorCtr="0" forceAA="0" compatLnSpc="1">
-                      <a:prstTxWarp prst="textNoShape">
-                        <a:avLst/>
-                      </a:prstTxWarp>
-                      <a:noAutofit/>
-                    </wps:bodyPr>
-                  </wps:wsp>
-                </a:graphicData>
-              </a:graphic>
-              <wp14:sizeRelH relativeFrom="margin">
-                <wp14:pctWidth>0</wp14:pctWidth>
-              </wp14:sizeRelH>
-              <wp14:sizeRelV relativeFrom="margin">
-                <wp14:pctHeight>0</wp14:pctHeight>
-              </wp14:sizeRelV>
-            </wp:anchor>
-          </w:drawing>
-        </mc:Choice>
-        <mc:Fallback>
-          <w:pict>
-            <v:rect w14:anchorId="71BDF43E" id="Rectangle 8" o:spid="_x0000_s1026" style="position:absolute;margin-left:-1.5pt;margin-top:9.8pt;width:613.5pt;height:26pt;z-index:-251657216;visibility:visible;mso-wrap-style:square;mso-width-percent:0;mso-height-percent:0;mso-wrap-distance-left:9pt;mso-wrap-distance-top:0;mso-wrap-distance-right:9pt;mso-wrap-distance-bottom:0;mso-position-horizontal:absolute;mso-position-horizontal-relative:page;mso-position-vertical:absolute;mso-position-vertical-relative:text;mso-width-percent:0;mso-height-percent:0;mso-width-relative:margin;mso-height-relative:margin;v-text-anchor:middle" o:gfxdata="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" fillcolor="#4d4d4f" stroked="f" strokeweight="1pt">
-              <w10:wrap anchorx="page"/>
-            </v:rect>
-          </w:pict>
-        </mc:Fallback>
-      </mc:AlternateContent>
-    </w:r>
-    <w:r>
-      <w:rPr>
         <w:rFonts w:ascii="Open Sans" w:hAnsi="Open Sans" w:cs="Open Sans"/>
         <w:color w:val="FFFFFF" w:themeColor="background1"/>
         <w:sz w:val="16"/>
@@ -214,7 +215,33 @@
         <w:sz w:val="16"/>
         <w:szCs w:val="16"/>
       </w:rPr>
+      <w:t xml:space="preserve"> | TCG Confidential</w:t>
+    </w:r>
+    <w:r>
+      <w:rPr>
+        <w:rFonts w:ascii="Open Sans" w:hAnsi="Open Sans" w:cs="Open Sans"/>
+        <w:color w:val="FFFFFF" w:themeColor="background1"/>
+        <w:sz w:val="16"/>
+        <w:szCs w:val="16"/>
+      </w:rPr>
       <w:tab/>
+    </w:r>
+    <w:r>
+      <w:rPr>
+        <w:rFonts w:ascii="Open Sans" w:hAnsi="Open Sans" w:cs="Open Sans"/>
+        <w:color w:val="FFFFFF" w:themeColor="background1"/>
+        <w:sz w:val="16"/>
+        <w:szCs w:val="16"/>
+      </w:rPr>
+      <w:tab/>
+    </w:r>
+    <w:r>
+      <w:rPr>
+        <w:rFonts w:ascii="Open Sans" w:hAnsi="Open Sans" w:cs="Open Sans"/>
+        <w:color w:val="FFFFFF" w:themeColor="background1"/>
+        <w:sz w:val="16"/>
+        <w:szCs w:val="16"/>
+      </w:rPr>
       <w:t xml:space="preserve">Page </w:t>
     </w:r>
     <w:r>
@@ -619,148 +646,6 @@
         <w:sz w:val="17"/>
         <w:szCs w:val="17"/>
       </w:rPr>
-    </w:pPr>
-    <w:r>
-      <w:rPr>
-        <w:rFonts w:cs="Open Sans"/>
-        <w:b/>
-        <w:noProof/>
-        <w:color w:val="FFFFFF" w:themeColor="background1"/>
-        <w:sz w:val="15"/>
-        <w:szCs w:val="15"/>
-      </w:rPr>
-      <mc:AlternateContent>
-        <mc:Choice Requires="wps">
-          <w:drawing>
-            <wp:anchor distT="0" distB="0" distL="114300" distR="114300" simplePos="0" relativeHeight="251654144" behindDoc="1" locked="0" layoutInCell="1" allowOverlap="1" wp14:anchorId="5177D1E7" wp14:editId="7CBC7A8F">
-              <wp:simplePos x="0" y="0"/>
-              <wp:positionH relativeFrom="page">
-                <wp:align>left</wp:align>
-              </wp:positionH>
-              <wp:positionV relativeFrom="paragraph">
-                <wp:posOffset>-47625</wp:posOffset>
-              </wp:positionV>
-              <wp:extent cx="4800600" cy="409575"/>
-              <wp:effectExtent l="0" t="0" r="0" b="0"/>
-              <wp:wrapNone/>
-              <wp:docPr id="1" name="Rectangle 1"/>
-              <wp:cNvGraphicFramePr/>
-              <a:graphic xmlns:a="http://schemas.openxmlformats.org/drawingml/2006/main">
-                <a:graphicData uri="http://schemas.microsoft.com/office/word/2010/wordprocessingShape">
-                  <wps:wsp>
-                    <wps:cNvSpPr/>
-                    <wps:spPr>
-                      <a:xfrm>
-                        <a:off x="0" y="0"/>
-                        <a:ext cx="4800600" cy="409575"/>
-                      </a:xfrm>
-                      <a:prstGeom prst="rect">
-                        <a:avLst/>
-                      </a:prstGeom>
-                      <a:solidFill>
-                        <a:srgbClr val="F7941E"/>
-                      </a:solidFill>
-                      <a:ln>
-                        <a:noFill/>
-                      </a:ln>
-                    </wps:spPr>
-                    <wps:style>
-                      <a:lnRef idx="2">
-                        <a:schemeClr val="accent1">
-                          <a:shade val="50000"/>
-                        </a:schemeClr>
-                      </a:lnRef>
-                      <a:fillRef idx="1">
-                        <a:schemeClr val="accent1"/>
-                      </a:fillRef>
-                      <a:effectRef idx="0">
-                        <a:schemeClr val="accent1"/>
-                      </a:effectRef>
-                      <a:fontRef idx="minor">
-                        <a:schemeClr val="lt1"/>
-                      </a:fontRef>
-                    </wps:style>
-                    <wps:bodyPr rot="0" spcFirstLastPara="0" vertOverflow="overflow" horzOverflow="overflow" vert="horz" wrap="square" lIns="91440" tIns="45720" rIns="91440" bIns="45720" numCol="1" spcCol="0" rtlCol="0" fromWordArt="0" anchor="ctr" anchorCtr="0" forceAA="0" compatLnSpc="1">
-                      <a:prstTxWarp prst="textNoShape">
-                        <a:avLst/>
-                      </a:prstTxWarp>
-                      <a:noAutofit/>
-                    </wps:bodyPr>
-                  </wps:wsp>
-                </a:graphicData>
-              </a:graphic>
-              <wp14:sizeRelH relativeFrom="margin">
-                <wp14:pctWidth>0</wp14:pctWidth>
-              </wp14:sizeRelH>
-              <wp14:sizeRelV relativeFrom="margin">
-                <wp14:pctHeight>0</wp14:pctHeight>
-              </wp14:sizeRelV>
-            </wp:anchor>
-          </w:drawing>
-        </mc:Choice>
-        <mc:Fallback>
-          <w:pict>
-            <v:rect w14:anchorId="71D8AD91" id="Rectangle 1" o:spid="_x0000_s1026" style="position:absolute;margin-left:0;margin-top:-3.75pt;width:378pt;height:32.25pt;z-index:-251662336;visibility:visible;mso-wrap-style:square;mso-width-percent:0;mso-height-percent:0;mso-wrap-distance-left:9pt;mso-wrap-distance-top:0;mso-wrap-distance-right:9pt;mso-wrap-distance-bottom:0;mso-position-horizontal:left;mso-position-horizontal-relative:page;mso-position-vertical:absolute;mso-position-vertical-relative:text;mso-width-percent:0;mso-height-percent:0;mso-width-relative:margin;mso-height-relative:margin;v-text-anchor:middle" o:gfxdata="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" fillcolor="#f7941e" stroked="f" strokeweight="1pt">
-              <w10:wrap anchorx="page"/>
-            </v:rect>
-          </w:pict>
-        </mc:Fallback>
-      </mc:AlternateContent>
-    </w:r>
-    <w:sdt>
-      <w:sdtPr>
-        <w:rPr>
-          <w:rFonts w:cs="Open Sans"/>
-          <w:b/>
-          <w:color w:val="FFFFFF" w:themeColor="background1"/>
-          <w:sz w:val="15"/>
-          <w:szCs w:val="15"/>
-        </w:rPr>
-        <w:alias w:val="Title"/>
-        <w:tag w:val=""/>
-        <w:id w:val="1646314842"/>
-        <w:dataBinding w:prefixMappings="xmlns:ns0='http://purl.org/dc/elements/1.1/' xmlns:ns1='http://schemas.openxmlformats.org/package/2006/metadata/core-properties' " w:xpath="/ns1:coreProperties[1]/ns0:title[1]" w:storeItemID="{6C3C8BC8-F283-45AE-878A-BAB7291924A1}"/>
-        <w:text/>
-      </w:sdtPr>
-      <w:sdtContent>
-        <w:r>
-          <w:rPr>
-            <w:rFonts w:cs="Open Sans"/>
-            <w:b/>
-            <w:color w:val="FFFFFF" w:themeColor="background1"/>
-            <w:sz w:val="15"/>
-            <w:szCs w:val="15"/>
-          </w:rPr>
-          <w:t xml:space="preserve">TCG </w:t>
-        </w:r>
-        <w:proofErr w:type="spellStart"/>
-        <w:r>
-          <w:rPr>
-            <w:rFonts w:cs="Open Sans"/>
-            <w:b/>
-            <w:color w:val="FFFFFF" w:themeColor="background1"/>
-            <w:sz w:val="15"/>
-            <w:szCs w:val="15"/>
-          </w:rPr>
-          <w:t>Pandoc</w:t>
-        </w:r>
-        <w:proofErr w:type="spellEnd"/>
-        <w:r>
-          <w:rPr>
-            <w:rFonts w:cs="Open Sans"/>
-            <w:b/>
-            <w:color w:val="FFFFFF" w:themeColor="background1"/>
-            <w:sz w:val="15"/>
-            <w:szCs w:val="15"/>
-          </w:rPr>
-          <w:t xml:space="preserve"> Reference Docx</w:t>
-        </w:r>
-      </w:sdtContent>
-    </w:sdt>
-  </w:p>
-  <w:p>
-    <w:pPr>
-      <w:pStyle w:val="Header"/>
     </w:pPr>
   </w:p>
 </w:hdr>
@@ -4200,6 +4085,20 @@
   <w:style w:type="character" w:customStyle="1" w:styleId="NormalTok">
     <w:name w:val="NormalTok"/>
   </w:style>
+  <w:style w:type="paragraph" w:customStyle="1" w:styleId="Code">
+    <w:name w:val="Code"/>
+    <w:basedOn w:val="TCGInformative"/>
+    <w:qFormat/>
+    <w:rsid w:val="00C66696"/>
+    <w:pPr>
+      <w:shd w:val="clear" w:color="FFFFFF" w:fill="DEEAF6" w:themeFill="accent1" w:themeFillTint="33"/>
+    </w:pPr>
+    <w:rPr>
+      <w:rFonts w:ascii="Consolas" w:hAnsi="Consolas" w:cs="Consolas"/>
+      <w:sz w:val="18"/>
+      <w:szCs w:val="18"/>
+    </w:rPr>
+  </w:style>
 </w:styles>
 </file>
 

</xml_diff>

<commit_message>
update paragraph style and line numbers
</commit_message>
<xml_diff>
--- a/template/tcg_template.docx
+++ b/template/tcg_template.docx
@@ -2,14 +2,18 @@
 <file path=word/document.xml><?xml version="1.0" encoding="utf-8"?>
 <w:document xmlns:wpc="http://schemas.microsoft.com/office/word/2010/wordprocessingCanvas" xmlns:cx="http://schemas.microsoft.com/office/drawing/2014/chartex" xmlns:cx1="http://schemas.microsoft.com/office/drawing/2015/9/8/chartex" xmlns:cx2="http://schemas.microsoft.com/office/drawing/2015/10/21/chartex" xmlns:cx3="http://schemas.microsoft.com/office/drawing/2016/5/9/chartex" xmlns:cx4="http://schemas.microsoft.com/office/drawing/2016/5/10/chartex" xmlns:cx5="http://schemas.microsoft.com/office/drawing/2016/5/11/chartex" xmlns:cx6="http://schemas.microsoft.com/office/drawing/2016/5/12/chartex" xmlns:cx7="http://schemas.microsoft.com/office/drawing/2016/5/13/chartex" xmlns:cx8="http://schemas.microsoft.com/office/drawing/2016/5/14/chartex" xmlns:mc="http://schemas.openxmlformats.org/markup-compatibility/2006" xmlns:aink="http://schemas.microsoft.com/office/drawing/2016/ink" xmlns:am3d="http://schemas.microsoft.com/office/drawing/2017/model3d" xmlns:o="urn:schemas-microsoft-com:office:office" xmlns:oel="http://schemas.microsoft.com/office/2019/extlst" xmlns:r="http://schemas.openxmlformats.org/officeDocument/2006/relationships" xmlns:m="http://schemas.openxmlformats.org/officeDocument/2006/math" xmlns:v="urn:schemas-microsoft-com:vml" xmlns:wp14="http://schemas.microsoft.com/office/word/2010/wordprocessingDrawing" xmlns:wp="http://schemas.openxmlformats.org/drawingml/2006/wordprocessingDrawing" xmlns:w10="urn:schemas-microsoft-com:office:word" xmlns:w="http://schemas.openxmlformats.org/wordprocessingml/2006/main" xmlns:w14="http://schemas.microsoft.com/office/word/2010/wordml" xmlns:w15="http://schemas.microsoft.com/office/word/2012/wordml" xmlns:w16cex="http://schemas.microsoft.com/office/word/2018/wordml/cex" xmlns:w16cid="http://schemas.microsoft.com/office/word/2016/wordml/cid" xmlns:w16="http://schemas.microsoft.com/office/word/2018/wordml" xmlns:w16sdtdh="http://schemas.microsoft.com/office/word/2020/wordml/sdtdatahash" xmlns:w16se="http://schemas.microsoft.com/office/word/2015/wordml/symex" xmlns:wpg="http://schemas.microsoft.com/office/word/2010/wordprocessingGroup" xmlns:wpi="http://schemas.microsoft.com/office/word/2010/wordprocessingInk" xmlns:wne="http://schemas.microsoft.com/office/word/2006/wordml" xmlns:wps="http://schemas.microsoft.com/office/word/2010/wordprocessingShape" mc:Ignorable="w14 w15 w16se w16cid w16 w16cex w16sdtdh wp14">
   <w:body>
-    <w:p/>
+    <w:p>
+      <w:pPr>
+        <w:pStyle w:val="BodyText"/>
+      </w:pPr>
+    </w:p>
     <w:sectPr>
       <w:headerReference w:type="default" r:id="rId7"/>
       <w:footerReference w:type="default" r:id="rId8"/>
       <w:footerReference w:type="first" r:id="rId9"/>
       <w:pgSz w:w="12240" w:h="15840"/>
       <w:pgMar w:top="720" w:right="720" w:bottom="720" w:left="720" w:header="0" w:footer="0" w:gutter="0"/>
-      <w:pgNumType w:start="0"/>
+      <w:pgNumType w:start="1"/>
       <w:cols w:space="720"/>
       <w:docGrid w:linePitch="360"/>
     </w:sectPr>
@@ -234,14 +238,6 @@
         <w:szCs w:val="16"/>
       </w:rPr>
       <w:tab/>
-    </w:r>
-    <w:r>
-      <w:rPr>
-        <w:rFonts w:ascii="Open Sans" w:hAnsi="Open Sans" w:cs="Open Sans"/>
-        <w:color w:val="FFFFFF" w:themeColor="background1"/>
-        <w:sz w:val="16"/>
-        <w:szCs w:val="16"/>
-      </w:rPr>
       <w:t xml:space="preserve">Page </w:t>
     </w:r>
     <w:r>
@@ -3345,7 +3341,7 @@
     <w:aliases w:val="TCG Body Text"/>
     <w:basedOn w:val="Normal"/>
     <w:link w:val="BodyTextChar"/>
-    <w:rsid w:val="00C470E2"/>
+    <w:rsid w:val="00C21041"/>
     <w:pPr>
       <w:tabs>
         <w:tab w:val="left" w:pos="360"/>
@@ -3355,7 +3351,6 @@
       <w:autoSpaceDN w:val="0"/>
       <w:adjustRightInd w:val="0"/>
       <w:spacing w:after="120" w:line="240" w:lineRule="auto"/>
-      <w:jc w:val="both"/>
       <w:textAlignment w:val="baseline"/>
     </w:pPr>
     <w:rPr>
@@ -3369,9 +3364,9 @@
     <w:aliases w:val="TCG Body Text Char"/>
     <w:basedOn w:val="DefaultParagraphFont"/>
     <w:link w:val="BodyText"/>
-    <w:rsid w:val="00F53D3D"/>
-    <w:rPr>
-      <w:rFonts w:ascii="Open Sans" w:eastAsia="Times New Roman" w:hAnsi="Open Sans" w:cs="Times New Roman"/>
+    <w:rsid w:val="00C21041"/>
+    <w:rPr>
+      <w:rFonts w:ascii="Arial" w:eastAsia="Times New Roman" w:hAnsi="Arial" w:cs="Times New Roman"/>
       <w:color w:val="000000"/>
       <w:sz w:val="21"/>
       <w:szCs w:val="20"/>
@@ -3871,13 +3866,16 @@
     <w:basedOn w:val="TCGBodyTextInformativeChar"/>
     <w:link w:val="TCGInformativeChar"/>
     <w:qFormat/>
-    <w:rsid w:val="00BB3311"/>
+    <w:rsid w:val="00C21041"/>
+    <w:pPr>
+      <w:framePr w:hSpace="360" w:vSpace="360" w:wrap="around" w:vAnchor="text" w:hAnchor="text" w:y="1"/>
+    </w:pPr>
   </w:style>
   <w:style w:type="character" w:customStyle="1" w:styleId="TCGInformativeChar">
     <w:name w:val="TCG Informative Char"/>
     <w:basedOn w:val="TCGBodyTextInformativeCharChar"/>
     <w:link w:val="TCGInformative"/>
-    <w:rsid w:val="00BB3311"/>
+    <w:rsid w:val="00C21041"/>
     <w:rPr>
       <w:rFonts w:ascii="Arial" w:eastAsia="Times New Roman" w:hAnsi="Arial" w:cs="Times New Roman"/>
       <w:color w:val="000000"/>
@@ -4091,6 +4089,7 @@
     <w:qFormat/>
     <w:rsid w:val="00C66696"/>
     <w:pPr>
+      <w:framePr w:wrap="around"/>
       <w:shd w:val="clear" w:color="FFFFFF" w:fill="DEEAF6" w:themeFill="accent1" w:themeFillTint="33"/>
     </w:pPr>
     <w:rPr>

</xml_diff>

<commit_message>
fix source code style
</commit_message>
<xml_diff>
--- a/template/tcg_template.docx
+++ b/template/tcg_template.docx
@@ -3887,9 +3887,17 @@
   <w:style w:type="paragraph" w:customStyle="1" w:styleId="SourceCode">
     <w:name w:val="Source Code"/>
     <w:basedOn w:val="Normal"/>
+    <w:rsid w:val="008C4530"/>
     <w:pPr>
+      <w:framePr w:hSpace="360" w:vSpace="360" w:wrap="around" w:vAnchor="text" w:hAnchor="text" w:y="1"/>
+      <w:shd w:val="clear" w:color="auto" w:fill="DEEAF6" w:themeFill="accent1" w:themeFillTint="33"/>
       <w:wordWrap w:val="0"/>
     </w:pPr>
+    <w:rPr>
+      <w:rFonts w:ascii="Consolas" w:hAnsi="Consolas" w:cs="Consolas"/>
+      <w:sz w:val="20"/>
+      <w:szCs w:val="20"/>
+    </w:rPr>
   </w:style>
   <w:style w:type="character" w:customStyle="1" w:styleId="KeywordTok">
     <w:name w:val="KeywordTok"/>

</xml_diff>

<commit_message>
Update docx template (#98)
* fix header and footer in docx, and add code style

* update paragraph style and line numbers

* fix source code style

* fix frame wrapping

* remove frames

* remove frame

* clean up docx output
</commit_message>
<xml_diff>
--- a/template/tcg_template.docx
+++ b/template/tcg_template.docx
@@ -2,14 +2,18 @@
 <file path=word/document.xml><?xml version="1.0" encoding="utf-8"?>
 <w:document xmlns:wpc="http://schemas.microsoft.com/office/word/2010/wordprocessingCanvas" xmlns:cx="http://schemas.microsoft.com/office/drawing/2014/chartex" xmlns:cx1="http://schemas.microsoft.com/office/drawing/2015/9/8/chartex" xmlns:cx2="http://schemas.microsoft.com/office/drawing/2015/10/21/chartex" xmlns:cx3="http://schemas.microsoft.com/office/drawing/2016/5/9/chartex" xmlns:cx4="http://schemas.microsoft.com/office/drawing/2016/5/10/chartex" xmlns:cx5="http://schemas.microsoft.com/office/drawing/2016/5/11/chartex" xmlns:cx6="http://schemas.microsoft.com/office/drawing/2016/5/12/chartex" xmlns:cx7="http://schemas.microsoft.com/office/drawing/2016/5/13/chartex" xmlns:cx8="http://schemas.microsoft.com/office/drawing/2016/5/14/chartex" xmlns:mc="http://schemas.openxmlformats.org/markup-compatibility/2006" xmlns:aink="http://schemas.microsoft.com/office/drawing/2016/ink" xmlns:am3d="http://schemas.microsoft.com/office/drawing/2017/model3d" xmlns:o="urn:schemas-microsoft-com:office:office" xmlns:oel="http://schemas.microsoft.com/office/2019/extlst" xmlns:r="http://schemas.openxmlformats.org/officeDocument/2006/relationships" xmlns:m="http://schemas.openxmlformats.org/officeDocument/2006/math" xmlns:v="urn:schemas-microsoft-com:vml" xmlns:wp14="http://schemas.microsoft.com/office/word/2010/wordprocessingDrawing" xmlns:wp="http://schemas.openxmlformats.org/drawingml/2006/wordprocessingDrawing" xmlns:w10="urn:schemas-microsoft-com:office:word" xmlns:w="http://schemas.openxmlformats.org/wordprocessingml/2006/main" xmlns:w14="http://schemas.microsoft.com/office/word/2010/wordml" xmlns:w15="http://schemas.microsoft.com/office/word/2012/wordml" xmlns:w16cex="http://schemas.microsoft.com/office/word/2018/wordml/cex" xmlns:w16cid="http://schemas.microsoft.com/office/word/2016/wordml/cid" xmlns:w16="http://schemas.microsoft.com/office/word/2018/wordml" xmlns:w16sdtdh="http://schemas.microsoft.com/office/word/2020/wordml/sdtdatahash" xmlns:w16se="http://schemas.microsoft.com/office/word/2015/wordml/symex" xmlns:wpg="http://schemas.microsoft.com/office/word/2010/wordprocessingGroup" xmlns:wpi="http://schemas.microsoft.com/office/word/2010/wordprocessingInk" xmlns:wne="http://schemas.microsoft.com/office/word/2006/wordml" xmlns:wps="http://schemas.microsoft.com/office/word/2010/wordprocessingShape" mc:Ignorable="w14 w15 w16se w16cid w16 w16cex w16sdtdh wp14">
   <w:body>
-    <w:p/>
+    <w:p>
+      <w:pPr>
+        <w:pStyle w:val="BodyText"/>
+      </w:pPr>
+    </w:p>
     <w:sectPr>
       <w:headerReference w:type="default" r:id="rId7"/>
       <w:footerReference w:type="default" r:id="rId8"/>
       <w:footerReference w:type="first" r:id="rId9"/>
       <w:pgSz w:w="12240" w:h="15840"/>
-      <w:pgMar w:top="2016" w:right="720" w:bottom="720" w:left="720" w:header="720" w:footer="115" w:gutter="0"/>
-      <w:pgNumType w:start="0"/>
+      <w:pgMar w:top="720" w:right="720" w:bottom="720" w:left="720" w:header="0" w:footer="0" w:gutter="0"/>
+      <w:pgNumType w:start="1"/>
       <w:cols w:space="720"/>
       <w:docGrid w:linePitch="360"/>
     </w:sectPr>
@@ -47,6 +51,7 @@
   <w:p>
     <w:pPr>
       <w:tabs>
+        <w:tab w:val="left" w:pos="2958"/>
         <w:tab w:val="left" w:pos="8280"/>
         <w:tab w:val="right" w:pos="9270"/>
         <w:tab w:val="left" w:pos="9630"/>
@@ -60,6 +65,89 @@
         <w:szCs w:val="16"/>
       </w:rPr>
     </w:pPr>
+    <w:r>
+      <w:rPr>
+        <w:noProof/>
+        <w:color w:val="FFFFFF" w:themeColor="background1"/>
+      </w:rPr>
+      <mc:AlternateContent>
+        <mc:Choice Requires="wps">
+          <w:drawing>
+            <wp:anchor distT="0" distB="0" distL="114300" distR="114300" simplePos="0" relativeHeight="251659264" behindDoc="1" locked="0" layoutInCell="1" allowOverlap="1" wp14:anchorId="65B6B283" wp14:editId="5D365556">
+              <wp:simplePos x="0" y="0"/>
+              <wp:positionH relativeFrom="page">
+                <wp:posOffset>-21265</wp:posOffset>
+              </wp:positionH>
+              <wp:positionV relativeFrom="paragraph">
+                <wp:posOffset>174625</wp:posOffset>
+              </wp:positionV>
+              <wp:extent cx="7832651" cy="325415"/>
+              <wp:effectExtent l="0" t="0" r="3810" b="5080"/>
+              <wp:wrapNone/>
+              <wp:docPr id="8" name="Rectangle 8"/>
+              <wp:cNvGraphicFramePr/>
+              <a:graphic xmlns:a="http://schemas.openxmlformats.org/drawingml/2006/main">
+                <a:graphicData uri="http://schemas.microsoft.com/office/word/2010/wordprocessingShape">
+                  <wps:wsp>
+                    <wps:cNvSpPr/>
+                    <wps:spPr>
+                      <a:xfrm>
+                        <a:off x="0" y="0"/>
+                        <a:ext cx="7832651" cy="325415"/>
+                      </a:xfrm>
+                      <a:prstGeom prst="rect">
+                        <a:avLst/>
+                      </a:prstGeom>
+                      <a:solidFill>
+                        <a:srgbClr val="4D4D4F"/>
+                      </a:solidFill>
+                      <a:ln>
+                        <a:noFill/>
+                      </a:ln>
+                    </wps:spPr>
+                    <wps:style>
+                      <a:lnRef idx="2">
+                        <a:schemeClr val="accent1">
+                          <a:shade val="50000"/>
+                        </a:schemeClr>
+                      </a:lnRef>
+                      <a:fillRef idx="1">
+                        <a:schemeClr val="accent1"/>
+                      </a:fillRef>
+                      <a:effectRef idx="0">
+                        <a:schemeClr val="accent1"/>
+                      </a:effectRef>
+                      <a:fontRef idx="minor">
+                        <a:schemeClr val="lt1"/>
+                      </a:fontRef>
+                    </wps:style>
+                    <wps:bodyPr rot="0" spcFirstLastPara="0" vertOverflow="overflow" horzOverflow="overflow" vert="horz" wrap="square" lIns="91440" tIns="45720" rIns="91440" bIns="45720" numCol="1" spcCol="0" rtlCol="0" fromWordArt="0" anchor="ctr" anchorCtr="0" forceAA="0" compatLnSpc="1">
+                      <a:prstTxWarp prst="textNoShape">
+                        <a:avLst/>
+                      </a:prstTxWarp>
+                      <a:noAutofit/>
+                    </wps:bodyPr>
+                  </wps:wsp>
+                </a:graphicData>
+              </a:graphic>
+              <wp14:sizeRelH relativeFrom="margin">
+                <wp14:pctWidth>0</wp14:pctWidth>
+              </wp14:sizeRelH>
+              <wp14:sizeRelV relativeFrom="margin">
+                <wp14:pctHeight>0</wp14:pctHeight>
+              </wp14:sizeRelV>
+            </wp:anchor>
+          </w:drawing>
+        </mc:Choice>
+        <mc:Fallback>
+          <w:pict>
+            <v:rect w14:anchorId="3485D703" id="Rectangle 8" o:spid="_x0000_s1026" style="position:absolute;margin-left:-1.65pt;margin-top:13.75pt;width:616.75pt;height:25.6pt;z-index:-251657216;visibility:visible;mso-wrap-style:square;mso-width-percent:0;mso-height-percent:0;mso-wrap-distance-left:9pt;mso-wrap-distance-top:0;mso-wrap-distance-right:9pt;mso-wrap-distance-bottom:0;mso-position-horizontal:absolute;mso-position-horizontal-relative:page;mso-position-vertical:absolute;mso-position-vertical-relative:text;mso-width-percent:0;mso-height-percent:0;mso-width-relative:margin;mso-height-relative:margin;v-text-anchor:middle" o:gfxdata="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" fillcolor="#4d4d4f" stroked="f" strokeweight="1pt">
+              <w10:wrap anchorx="page"/>
+            </v:rect>
+          </w:pict>
+        </mc:Fallback>
+      </mc:AlternateContent>
+    </w:r>
     <w:sdt>
       <w:sdtPr>
         <w:rPr>
@@ -117,95 +205,30 @@
     </w:r>
     <w:r>
       <w:rPr>
-        <w:noProof/>
-        <w:color w:val="FFFFFF" w:themeColor="background1"/>
-      </w:rPr>
-      <mc:AlternateContent>
-        <mc:Choice Requires="wps">
-          <w:drawing>
-            <wp:anchor distT="0" distB="0" distL="114300" distR="114300" simplePos="0" relativeHeight="251659264" behindDoc="1" locked="0" layoutInCell="1" allowOverlap="1" wp14:anchorId="65B6B283" wp14:editId="2CEB4174">
-              <wp:simplePos x="0" y="0"/>
-              <wp:positionH relativeFrom="page">
-                <wp:posOffset>-19050</wp:posOffset>
-              </wp:positionH>
-              <wp:positionV relativeFrom="paragraph">
-                <wp:posOffset>124461</wp:posOffset>
-              </wp:positionV>
-              <wp:extent cx="7791450" cy="330200"/>
-              <wp:effectExtent l="0" t="0" r="0" b="0"/>
-              <wp:wrapNone/>
-              <wp:docPr id="8" name="Rectangle 8"/>
-              <wp:cNvGraphicFramePr/>
-              <a:graphic xmlns:a="http://schemas.openxmlformats.org/drawingml/2006/main">
-                <a:graphicData uri="http://schemas.microsoft.com/office/word/2010/wordprocessingShape">
-                  <wps:wsp>
-                    <wps:cNvSpPr/>
-                    <wps:spPr>
-                      <a:xfrm>
-                        <a:off x="0" y="0"/>
-                        <a:ext cx="7791450" cy="330200"/>
-                      </a:xfrm>
-                      <a:prstGeom prst="rect">
-                        <a:avLst/>
-                      </a:prstGeom>
-                      <a:solidFill>
-                        <a:srgbClr val="4D4D4F"/>
-                      </a:solidFill>
-                      <a:ln>
-                        <a:noFill/>
-                      </a:ln>
-                    </wps:spPr>
-                    <wps:style>
-                      <a:lnRef idx="2">
-                        <a:schemeClr val="accent1">
-                          <a:shade val="50000"/>
-                        </a:schemeClr>
-                      </a:lnRef>
-                      <a:fillRef idx="1">
-                        <a:schemeClr val="accent1"/>
-                      </a:fillRef>
-                      <a:effectRef idx="0">
-                        <a:schemeClr val="accent1"/>
-                      </a:effectRef>
-                      <a:fontRef idx="minor">
-                        <a:schemeClr val="lt1"/>
-                      </a:fontRef>
-                    </wps:style>
-                    <wps:bodyPr rot="0" spcFirstLastPara="0" vertOverflow="overflow" horzOverflow="overflow" vert="horz" wrap="square" lIns="91440" tIns="45720" rIns="91440" bIns="45720" numCol="1" spcCol="0" rtlCol="0" fromWordArt="0" anchor="ctr" anchorCtr="0" forceAA="0" compatLnSpc="1">
-                      <a:prstTxWarp prst="textNoShape">
-                        <a:avLst/>
-                      </a:prstTxWarp>
-                      <a:noAutofit/>
-                    </wps:bodyPr>
-                  </wps:wsp>
-                </a:graphicData>
-              </a:graphic>
-              <wp14:sizeRelH relativeFrom="margin">
-                <wp14:pctWidth>0</wp14:pctWidth>
-              </wp14:sizeRelH>
-              <wp14:sizeRelV relativeFrom="margin">
-                <wp14:pctHeight>0</wp14:pctHeight>
-              </wp14:sizeRelV>
-            </wp:anchor>
-          </w:drawing>
-        </mc:Choice>
-        <mc:Fallback>
-          <w:pict>
-            <v:rect w14:anchorId="71BDF43E" id="Rectangle 8" o:spid="_x0000_s1026" style="position:absolute;margin-left:-1.5pt;margin-top:9.8pt;width:613.5pt;height:26pt;z-index:-251657216;visibility:visible;mso-wrap-style:square;mso-width-percent:0;mso-height-percent:0;mso-wrap-distance-left:9pt;mso-wrap-distance-top:0;mso-wrap-distance-right:9pt;mso-wrap-distance-bottom:0;mso-position-horizontal:absolute;mso-position-horizontal-relative:page;mso-position-vertical:absolute;mso-position-vertical-relative:text;mso-width-percent:0;mso-height-percent:0;mso-width-relative:margin;mso-height-relative:margin;v-text-anchor:middle" o:gfxdata="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" fillcolor="#4d4d4f" stroked="f" strokeweight="1pt">
-              <w10:wrap anchorx="page"/>
-            </v:rect>
-          </w:pict>
-        </mc:Fallback>
-      </mc:AlternateContent>
-    </w:r>
-    <w:r>
-      <w:rPr>
         <w:rFonts w:ascii="Open Sans" w:hAnsi="Open Sans" w:cs="Open Sans"/>
         <w:color w:val="FFFFFF" w:themeColor="background1"/>
         <w:sz w:val="16"/>
         <w:szCs w:val="16"/>
       </w:rPr>
       <w:t>SAMPLE</w:t>
+    </w:r>
+    <w:r>
+      <w:rPr>
+        <w:rFonts w:ascii="Open Sans" w:hAnsi="Open Sans" w:cs="Open Sans"/>
+        <w:color w:val="FFFFFF" w:themeColor="background1"/>
+        <w:sz w:val="16"/>
+        <w:szCs w:val="16"/>
+      </w:rPr>
+      <w:t xml:space="preserve"> | TCG Confidential</w:t>
+    </w:r>
+    <w:r>
+      <w:rPr>
+        <w:rFonts w:ascii="Open Sans" w:hAnsi="Open Sans" w:cs="Open Sans"/>
+        <w:color w:val="FFFFFF" w:themeColor="background1"/>
+        <w:sz w:val="16"/>
+        <w:szCs w:val="16"/>
+      </w:rPr>
+      <w:tab/>
     </w:r>
     <w:r>
       <w:rPr>
@@ -619,148 +642,6 @@
         <w:sz w:val="17"/>
         <w:szCs w:val="17"/>
       </w:rPr>
-    </w:pPr>
-    <w:r>
-      <w:rPr>
-        <w:rFonts w:cs="Open Sans"/>
-        <w:b/>
-        <w:noProof/>
-        <w:color w:val="FFFFFF" w:themeColor="background1"/>
-        <w:sz w:val="15"/>
-        <w:szCs w:val="15"/>
-      </w:rPr>
-      <mc:AlternateContent>
-        <mc:Choice Requires="wps">
-          <w:drawing>
-            <wp:anchor distT="0" distB="0" distL="114300" distR="114300" simplePos="0" relativeHeight="251654144" behindDoc="1" locked="0" layoutInCell="1" allowOverlap="1" wp14:anchorId="5177D1E7" wp14:editId="7CBC7A8F">
-              <wp:simplePos x="0" y="0"/>
-              <wp:positionH relativeFrom="page">
-                <wp:align>left</wp:align>
-              </wp:positionH>
-              <wp:positionV relativeFrom="paragraph">
-                <wp:posOffset>-47625</wp:posOffset>
-              </wp:positionV>
-              <wp:extent cx="4800600" cy="409575"/>
-              <wp:effectExtent l="0" t="0" r="0" b="0"/>
-              <wp:wrapNone/>
-              <wp:docPr id="1" name="Rectangle 1"/>
-              <wp:cNvGraphicFramePr/>
-              <a:graphic xmlns:a="http://schemas.openxmlformats.org/drawingml/2006/main">
-                <a:graphicData uri="http://schemas.microsoft.com/office/word/2010/wordprocessingShape">
-                  <wps:wsp>
-                    <wps:cNvSpPr/>
-                    <wps:spPr>
-                      <a:xfrm>
-                        <a:off x="0" y="0"/>
-                        <a:ext cx="4800600" cy="409575"/>
-                      </a:xfrm>
-                      <a:prstGeom prst="rect">
-                        <a:avLst/>
-                      </a:prstGeom>
-                      <a:solidFill>
-                        <a:srgbClr val="F7941E"/>
-                      </a:solidFill>
-                      <a:ln>
-                        <a:noFill/>
-                      </a:ln>
-                    </wps:spPr>
-                    <wps:style>
-                      <a:lnRef idx="2">
-                        <a:schemeClr val="accent1">
-                          <a:shade val="50000"/>
-                        </a:schemeClr>
-                      </a:lnRef>
-                      <a:fillRef idx="1">
-                        <a:schemeClr val="accent1"/>
-                      </a:fillRef>
-                      <a:effectRef idx="0">
-                        <a:schemeClr val="accent1"/>
-                      </a:effectRef>
-                      <a:fontRef idx="minor">
-                        <a:schemeClr val="lt1"/>
-                      </a:fontRef>
-                    </wps:style>
-                    <wps:bodyPr rot="0" spcFirstLastPara="0" vertOverflow="overflow" horzOverflow="overflow" vert="horz" wrap="square" lIns="91440" tIns="45720" rIns="91440" bIns="45720" numCol="1" spcCol="0" rtlCol="0" fromWordArt="0" anchor="ctr" anchorCtr="0" forceAA="0" compatLnSpc="1">
-                      <a:prstTxWarp prst="textNoShape">
-                        <a:avLst/>
-                      </a:prstTxWarp>
-                      <a:noAutofit/>
-                    </wps:bodyPr>
-                  </wps:wsp>
-                </a:graphicData>
-              </a:graphic>
-              <wp14:sizeRelH relativeFrom="margin">
-                <wp14:pctWidth>0</wp14:pctWidth>
-              </wp14:sizeRelH>
-              <wp14:sizeRelV relativeFrom="margin">
-                <wp14:pctHeight>0</wp14:pctHeight>
-              </wp14:sizeRelV>
-            </wp:anchor>
-          </w:drawing>
-        </mc:Choice>
-        <mc:Fallback>
-          <w:pict>
-            <v:rect w14:anchorId="71D8AD91" id="Rectangle 1" o:spid="_x0000_s1026" style="position:absolute;margin-left:0;margin-top:-3.75pt;width:378pt;height:32.25pt;z-index:-251662336;visibility:visible;mso-wrap-style:square;mso-width-percent:0;mso-height-percent:0;mso-wrap-distance-left:9pt;mso-wrap-distance-top:0;mso-wrap-distance-right:9pt;mso-wrap-distance-bottom:0;mso-position-horizontal:left;mso-position-horizontal-relative:page;mso-position-vertical:absolute;mso-position-vertical-relative:text;mso-width-percent:0;mso-height-percent:0;mso-width-relative:margin;mso-height-relative:margin;v-text-anchor:middle" o:gfxdata="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" fillcolor="#f7941e" stroked="f" strokeweight="1pt">
-              <w10:wrap anchorx="page"/>
-            </v:rect>
-          </w:pict>
-        </mc:Fallback>
-      </mc:AlternateContent>
-    </w:r>
-    <w:sdt>
-      <w:sdtPr>
-        <w:rPr>
-          <w:rFonts w:cs="Open Sans"/>
-          <w:b/>
-          <w:color w:val="FFFFFF" w:themeColor="background1"/>
-          <w:sz w:val="15"/>
-          <w:szCs w:val="15"/>
-        </w:rPr>
-        <w:alias w:val="Title"/>
-        <w:tag w:val=""/>
-        <w:id w:val="1646314842"/>
-        <w:dataBinding w:prefixMappings="xmlns:ns0='http://purl.org/dc/elements/1.1/' xmlns:ns1='http://schemas.openxmlformats.org/package/2006/metadata/core-properties' " w:xpath="/ns1:coreProperties[1]/ns0:title[1]" w:storeItemID="{6C3C8BC8-F283-45AE-878A-BAB7291924A1}"/>
-        <w:text/>
-      </w:sdtPr>
-      <w:sdtContent>
-        <w:r>
-          <w:rPr>
-            <w:rFonts w:cs="Open Sans"/>
-            <w:b/>
-            <w:color w:val="FFFFFF" w:themeColor="background1"/>
-            <w:sz w:val="15"/>
-            <w:szCs w:val="15"/>
-          </w:rPr>
-          <w:t xml:space="preserve">TCG </w:t>
-        </w:r>
-        <w:proofErr w:type="spellStart"/>
-        <w:r>
-          <w:rPr>
-            <w:rFonts w:cs="Open Sans"/>
-            <w:b/>
-            <w:color w:val="FFFFFF" w:themeColor="background1"/>
-            <w:sz w:val="15"/>
-            <w:szCs w:val="15"/>
-          </w:rPr>
-          <w:t>Pandoc</w:t>
-        </w:r>
-        <w:proofErr w:type="spellEnd"/>
-        <w:r>
-          <w:rPr>
-            <w:rFonts w:cs="Open Sans"/>
-            <w:b/>
-            <w:color w:val="FFFFFF" w:themeColor="background1"/>
-            <w:sz w:val="15"/>
-            <w:szCs w:val="15"/>
-          </w:rPr>
-          <w:t xml:space="preserve"> Reference Docx</w:t>
-        </w:r>
-      </w:sdtContent>
-    </w:sdt>
-  </w:p>
-  <w:p>
-    <w:pPr>
-      <w:pStyle w:val="Header"/>
     </w:pPr>
   </w:p>
 </w:hdr>
@@ -3460,7 +3341,7 @@
     <w:aliases w:val="TCG Body Text"/>
     <w:basedOn w:val="Normal"/>
     <w:link w:val="BodyTextChar"/>
-    <w:rsid w:val="00C470E2"/>
+    <w:rsid w:val="00C21041"/>
     <w:pPr>
       <w:tabs>
         <w:tab w:val="left" w:pos="360"/>
@@ -3470,7 +3351,6 @@
       <w:autoSpaceDN w:val="0"/>
       <w:adjustRightInd w:val="0"/>
       <w:spacing w:after="120" w:line="240" w:lineRule="auto"/>
-      <w:jc w:val="both"/>
       <w:textAlignment w:val="baseline"/>
     </w:pPr>
     <w:rPr>
@@ -3484,9 +3364,9 @@
     <w:aliases w:val="TCG Body Text Char"/>
     <w:basedOn w:val="DefaultParagraphFont"/>
     <w:link w:val="BodyText"/>
-    <w:rsid w:val="00F53D3D"/>
-    <w:rPr>
-      <w:rFonts w:ascii="Open Sans" w:eastAsia="Times New Roman" w:hAnsi="Open Sans" w:cs="Times New Roman"/>
+    <w:rsid w:val="00C21041"/>
+    <w:rPr>
+      <w:rFonts w:ascii="Arial" w:eastAsia="Times New Roman" w:hAnsi="Arial" w:cs="Times New Roman"/>
       <w:color w:val="000000"/>
       <w:sz w:val="21"/>
       <w:szCs w:val="20"/>
@@ -3986,13 +3866,21 @@
     <w:basedOn w:val="TCGBodyTextInformativeChar"/>
     <w:link w:val="TCGInformativeChar"/>
     <w:qFormat/>
-    <w:rsid w:val="00BB3311"/>
+    <w:rsid w:val="00C92AA1"/>
+    <w:pPr>
+      <w:pBdr>
+        <w:top w:val="single" w:sz="4" w:space="8" w:color="FFFFFF" w:themeColor="background1"/>
+        <w:left w:val="single" w:sz="4" w:space="8" w:color="FFFFFF" w:themeColor="background1"/>
+        <w:bottom w:val="single" w:sz="4" w:space="8" w:color="FFFFFF" w:themeColor="background1"/>
+        <w:right w:val="single" w:sz="4" w:space="8" w:color="FFFFFF" w:themeColor="background1"/>
+      </w:pBdr>
+    </w:pPr>
   </w:style>
   <w:style w:type="character" w:customStyle="1" w:styleId="TCGInformativeChar">
     <w:name w:val="TCG Informative Char"/>
     <w:basedOn w:val="TCGBodyTextInformativeCharChar"/>
     <w:link w:val="TCGInformative"/>
-    <w:rsid w:val="00BB3311"/>
+    <w:rsid w:val="00C92AA1"/>
     <w:rPr>
       <w:rFonts w:ascii="Arial" w:eastAsia="Times New Roman" w:hAnsi="Arial" w:cs="Times New Roman"/>
       <w:color w:val="000000"/>
@@ -4004,9 +3892,22 @@
   <w:style w:type="paragraph" w:customStyle="1" w:styleId="SourceCode">
     <w:name w:val="Source Code"/>
     <w:basedOn w:val="Normal"/>
+    <w:rsid w:val="00C92AA1"/>
     <w:pPr>
+      <w:pBdr>
+        <w:top w:val="single" w:sz="4" w:space="8" w:color="FFFFFF" w:themeColor="background1"/>
+        <w:left w:val="single" w:sz="4" w:space="8" w:color="FFFFFF" w:themeColor="background1"/>
+        <w:bottom w:val="single" w:sz="4" w:space="8" w:color="FFFFFF" w:themeColor="background1"/>
+        <w:right w:val="single" w:sz="4" w:space="8" w:color="FFFFFF" w:themeColor="background1"/>
+      </w:pBdr>
+      <w:shd w:val="clear" w:color="auto" w:fill="DEEAF6" w:themeFill="accent1" w:themeFillTint="33"/>
       <w:wordWrap w:val="0"/>
     </w:pPr>
+    <w:rPr>
+      <w:rFonts w:ascii="Consolas" w:hAnsi="Consolas" w:cs="Consolas"/>
+      <w:sz w:val="20"/>
+      <w:szCs w:val="20"/>
+    </w:rPr>
   </w:style>
   <w:style w:type="character" w:customStyle="1" w:styleId="KeywordTok">
     <w:name w:val="KeywordTok"/>
@@ -4199,6 +4100,21 @@
   </w:style>
   <w:style w:type="character" w:customStyle="1" w:styleId="NormalTok">
     <w:name w:val="NormalTok"/>
+  </w:style>
+  <w:style w:type="paragraph" w:customStyle="1" w:styleId="Code">
+    <w:name w:val="Code"/>
+    <w:basedOn w:val="TCGInformative"/>
+    <w:qFormat/>
+    <w:rsid w:val="00C66696"/>
+    <w:pPr>
+      <w:framePr w:wrap="around" w:hAnchor="text"/>
+      <w:shd w:val="clear" w:color="FFFFFF" w:fill="DEEAF6" w:themeFill="accent1" w:themeFillTint="33"/>
+    </w:pPr>
+    <w:rPr>
+      <w:rFonts w:ascii="Consolas" w:hAnsi="Consolas" w:cs="Consolas"/>
+      <w:sz w:val="18"/>
+      <w:szCs w:val="18"/>
+    </w:rPr>
   </w:style>
 </w:styles>
 </file>

</xml_diff>

<commit_message>
update docx template title style
</commit_message>
<xml_diff>
--- a/template/tcg_template.docx
+++ b/template/tcg_template.docx
@@ -3596,7 +3596,7 @@
     <w:link w:val="SubtitleChar"/>
     <w:uiPriority w:val="11"/>
     <w:qFormat/>
-    <w:rsid w:val="00F53D3D"/>
+    <w:rsid w:val="00D41BC1"/>
     <w:pPr>
       <w:numPr>
         <w:ilvl w:val="1"/>
@@ -3604,8 +3604,12 @@
     </w:pPr>
     <w:rPr>
       <w:rFonts w:eastAsiaTheme="minorEastAsia"/>
+      <w:i/>
+      <w:iCs/>
       <w:color w:val="5A5A5A" w:themeColor="text1" w:themeTint="A5"/>
       <w:spacing w:val="15"/>
+      <w:sz w:val="40"/>
+      <w:szCs w:val="44"/>
     </w:rPr>
   </w:style>
   <w:style w:type="character" w:customStyle="1" w:styleId="SubtitleChar">
@@ -3614,12 +3618,15 @@
     <w:basedOn w:val="DefaultParagraphFont"/>
     <w:link w:val="Subtitle"/>
     <w:uiPriority w:val="11"/>
-    <w:rsid w:val="00F53D3D"/>
-    <w:rPr>
-      <w:rFonts w:ascii="Open Sans" w:eastAsiaTheme="minorEastAsia" w:hAnsi="Open Sans"/>
+    <w:rsid w:val="00D41BC1"/>
+    <w:rPr>
+      <w:rFonts w:ascii="Arial" w:eastAsiaTheme="minorEastAsia" w:hAnsi="Arial"/>
+      <w:i/>
+      <w:iCs/>
       <w:color w:val="5A5A5A" w:themeColor="text1" w:themeTint="A5"/>
       <w:spacing w:val="15"/>
-      <w:sz w:val="21"/>
+      <w:sz w:val="40"/>
+      <w:szCs w:val="44"/>
     </w:rPr>
   </w:style>
   <w:style w:type="paragraph" w:styleId="Title">
@@ -3630,17 +3637,20 @@
     <w:link w:val="TitleChar"/>
     <w:uiPriority w:val="10"/>
     <w:qFormat/>
-    <w:rsid w:val="00F53D3D"/>
+    <w:rsid w:val="00C33533"/>
     <w:pPr>
-      <w:spacing w:after="0" w:line="240" w:lineRule="auto"/>
+      <w:spacing w:after="240" w:line="240" w:lineRule="auto"/>
       <w:contextualSpacing/>
     </w:pPr>
     <w:rPr>
       <w:rFonts w:eastAsiaTheme="majorEastAsia" w:cstheme="majorBidi"/>
+      <w:b/>
+      <w:bCs/>
       <w:spacing w:val="-10"/>
       <w:kern w:val="28"/>
       <w:sz w:val="56"/>
       <w:szCs w:val="56"/>
+      <w:u w:val="single"/>
     </w:rPr>
   </w:style>
   <w:style w:type="character" w:customStyle="1" w:styleId="TitleChar">
@@ -3649,13 +3659,16 @@
     <w:basedOn w:val="DefaultParagraphFont"/>
     <w:link w:val="Title"/>
     <w:uiPriority w:val="10"/>
-    <w:rsid w:val="00F53D3D"/>
-    <w:rPr>
-      <w:rFonts w:ascii="Open Sans" w:eastAsiaTheme="majorEastAsia" w:hAnsi="Open Sans" w:cstheme="majorBidi"/>
+    <w:rsid w:val="00C33533"/>
+    <w:rPr>
+      <w:rFonts w:ascii="Arial" w:eastAsiaTheme="majorEastAsia" w:hAnsi="Arial" w:cstheme="majorBidi"/>
+      <w:b/>
+      <w:bCs/>
       <w:spacing w:val="-10"/>
       <w:kern w:val="28"/>
       <w:sz w:val="56"/>
       <w:szCs w:val="56"/>
+      <w:u w:val="single"/>
     </w:rPr>
   </w:style>
   <w:style w:type="table" w:customStyle="1" w:styleId="TCGStandardTable">

</xml_diff>

<commit_message>
Give docx exports a nice title page (#100)
* Provide the version as a subtitle and prefix the doc with a page break

* update docx template title style

* do not underline/italic

* tidy up the build script
</commit_message>
<xml_diff>
--- a/template/tcg_template.docx
+++ b/template/tcg_template.docx
@@ -3596,7 +3596,7 @@
     <w:link w:val="SubtitleChar"/>
     <w:uiPriority w:val="11"/>
     <w:qFormat/>
-    <w:rsid w:val="00F53D3D"/>
+    <w:rsid w:val="00593289"/>
     <w:pPr>
       <w:numPr>
         <w:ilvl w:val="1"/>
@@ -3604,8 +3604,11 @@
     </w:pPr>
     <w:rPr>
       <w:rFonts w:eastAsiaTheme="minorEastAsia"/>
+      <w:iCs/>
       <w:color w:val="5A5A5A" w:themeColor="text1" w:themeTint="A5"/>
       <w:spacing w:val="15"/>
+      <w:sz w:val="40"/>
+      <w:szCs w:val="44"/>
     </w:rPr>
   </w:style>
   <w:style w:type="character" w:customStyle="1" w:styleId="SubtitleChar">
@@ -3614,12 +3617,14 @@
     <w:basedOn w:val="DefaultParagraphFont"/>
     <w:link w:val="Subtitle"/>
     <w:uiPriority w:val="11"/>
-    <w:rsid w:val="00F53D3D"/>
-    <w:rPr>
-      <w:rFonts w:ascii="Open Sans" w:eastAsiaTheme="minorEastAsia" w:hAnsi="Open Sans"/>
+    <w:rsid w:val="00593289"/>
+    <w:rPr>
+      <w:rFonts w:ascii="Arial" w:eastAsiaTheme="minorEastAsia" w:hAnsi="Arial"/>
+      <w:iCs/>
       <w:color w:val="5A5A5A" w:themeColor="text1" w:themeTint="A5"/>
       <w:spacing w:val="15"/>
-      <w:sz w:val="21"/>
+      <w:sz w:val="40"/>
+      <w:szCs w:val="44"/>
     </w:rPr>
   </w:style>
   <w:style w:type="paragraph" w:styleId="Title">
@@ -3630,13 +3635,15 @@
     <w:link w:val="TitleChar"/>
     <w:uiPriority w:val="10"/>
     <w:qFormat/>
-    <w:rsid w:val="00F53D3D"/>
+    <w:rsid w:val="00593289"/>
     <w:pPr>
-      <w:spacing w:after="0" w:line="240" w:lineRule="auto"/>
+      <w:spacing w:after="240" w:line="240" w:lineRule="auto"/>
       <w:contextualSpacing/>
     </w:pPr>
     <w:rPr>
       <w:rFonts w:eastAsiaTheme="majorEastAsia" w:cstheme="majorBidi"/>
+      <w:b/>
+      <w:bCs/>
       <w:spacing w:val="-10"/>
       <w:kern w:val="28"/>
       <w:sz w:val="56"/>
@@ -3649,9 +3656,11 @@
     <w:basedOn w:val="DefaultParagraphFont"/>
     <w:link w:val="Title"/>
     <w:uiPriority w:val="10"/>
-    <w:rsid w:val="00F53D3D"/>
-    <w:rPr>
-      <w:rFonts w:ascii="Open Sans" w:eastAsiaTheme="majorEastAsia" w:hAnsi="Open Sans" w:cstheme="majorBidi"/>
+    <w:rsid w:val="00593289"/>
+    <w:rPr>
+      <w:rFonts w:ascii="Arial" w:eastAsiaTheme="majorEastAsia" w:hAnsi="Arial" w:cstheme="majorBidi"/>
+      <w:b/>
+      <w:bCs/>
       <w:spacing w:val="-10"/>
       <w:kern w:val="28"/>
       <w:sz w:val="56"/>

</xml_diff>